<commit_message>
All features for video and video
</commit_message>
<xml_diff>
--- a/Daniel Bailey/Research/Game Mechanics needed.docx
+++ b/Daniel Bailey/Research/Game Mechanics needed.docx
@@ -1,6 +1,6 @@
 
 <file path=word/document.xml><?xml version="1.0" encoding="utf-8"?>
-<w:document xmlns:wpc="http://schemas.microsoft.com/office/word/2010/wordprocessingCanvas" xmlns:cx="http://schemas.microsoft.com/office/drawing/2014/chartex" xmlns:cx1="http://schemas.microsoft.com/office/drawing/2015/9/8/chartex" xmlns:cx2="http://schemas.microsoft.com/office/drawing/2015/10/21/chartex" xmlns:cx3="http://schemas.microsoft.com/office/drawing/2016/5/9/chartex" xmlns:cx4="http://schemas.microsoft.com/office/drawing/2016/5/10/chartex" xmlns:cx5="http://schemas.microsoft.com/office/drawing/2016/5/11/chartex" xmlns:cx6="http://schemas.microsoft.com/office/drawing/2016/5/12/chartex" xmlns:cx7="http://schemas.microsoft.com/office/drawing/2016/5/13/chartex" xmlns:cx8="http://schemas.microsoft.com/office/drawing/2016/5/14/chartex" xmlns:mc="http://schemas.openxmlformats.org/markup-compatibility/2006" xmlns:aink="http://schemas.microsoft.com/office/drawing/2016/ink" xmlns:am3d="http://schemas.microsoft.com/office/drawing/2017/model3d" xmlns:o="urn:schemas-microsoft-com:office:office" xmlns:r="http://schemas.openxmlformats.org/officeDocument/2006/relationships" xmlns:m="http://schemas.openxmlformats.org/officeDocument/2006/math" xmlns:v="urn:schemas-microsoft-com:vml" xmlns:wp14="http://schemas.microsoft.com/office/word/2010/wordprocessingDrawing" xmlns:wp="http://schemas.openxmlformats.org/drawingml/2006/wordprocessingDrawing" xmlns:w10="urn:schemas-microsoft-com:office:word" xmlns:w="http://schemas.openxmlformats.org/wordprocessingml/2006/main" xmlns:w14="http://schemas.microsoft.com/office/word/2010/wordml" xmlns:w15="http://schemas.microsoft.com/office/word/2012/wordml" xmlns:w16cid="http://schemas.microsoft.com/office/word/2016/wordml/cid" xmlns:w16se="http://schemas.microsoft.com/office/word/2015/wordml/symex" xmlns:wpg="http://schemas.microsoft.com/office/word/2010/wordprocessingGroup" xmlns:wpi="http://schemas.microsoft.com/office/word/2010/wordprocessingInk" xmlns:wne="http://schemas.microsoft.com/office/word/2006/wordml" xmlns:wps="http://schemas.microsoft.com/office/word/2010/wordprocessingShape" mc:Ignorable="w14 w15 w16se w16cid wp14">
+<w:document xmlns:wpc="http://schemas.microsoft.com/office/word/2010/wordprocessingCanvas" xmlns:cx="http://schemas.microsoft.com/office/drawing/2014/chartex" xmlns:mc="http://schemas.openxmlformats.org/markup-compatibility/2006" xmlns:o="urn:schemas-microsoft-com:office:office" xmlns:r="http://schemas.openxmlformats.org/officeDocument/2006/relationships" xmlns:m="http://schemas.openxmlformats.org/officeDocument/2006/math" xmlns:v="urn:schemas-microsoft-com:vml" xmlns:wp14="http://schemas.microsoft.com/office/word/2010/wordprocessingDrawing" xmlns:wp="http://schemas.openxmlformats.org/drawingml/2006/wordprocessingDrawing" xmlns:w10="urn:schemas-microsoft-com:office:word" xmlns:w="http://schemas.openxmlformats.org/wordprocessingml/2006/main" xmlns:w14="http://schemas.microsoft.com/office/word/2010/wordml" xmlns:w15="http://schemas.microsoft.com/office/word/2012/wordml" xmlns:w16se="http://schemas.microsoft.com/office/word/2015/wordml/symex" xmlns:wpg="http://schemas.microsoft.com/office/word/2010/wordprocessingGroup" xmlns:wpi="http://schemas.microsoft.com/office/word/2010/wordprocessingInk" xmlns:wne="http://schemas.microsoft.com/office/word/2006/wordml" xmlns:wps="http://schemas.microsoft.com/office/word/2010/wordprocessingShape" mc:Ignorable="w14 w15 w16se wp14">
   <w:body>
     <w:p>
       <w:pPr>
@@ -28,98 +28,7 @@
     </w:p>
     <w:p>
       <w:r>
-        <w:t>Add assets</w:t>
-      </w:r>
-    </w:p>
-    <w:p>
-      <w:pPr>
-        <w:pStyle w:val="ListParagraph"/>
-        <w:numPr>
-          <w:ilvl w:val="0"/>
-          <w:numId w:val="4"/>
-        </w:numPr>
-      </w:pPr>
-      <w:r>
-        <w:t>Player</w:t>
-      </w:r>
-    </w:p>
-    <w:p>
-      <w:pPr>
-        <w:pStyle w:val="ListParagraph"/>
-        <w:numPr>
-          <w:ilvl w:val="0"/>
-          <w:numId w:val="4"/>
-        </w:numPr>
-      </w:pPr>
-      <w:r>
-        <w:t>Enemy</w:t>
-      </w:r>
-    </w:p>
-    <w:p>
-      <w:pPr>
-        <w:pStyle w:val="ListParagraph"/>
-        <w:numPr>
-          <w:ilvl w:val="0"/>
-          <w:numId w:val="4"/>
-        </w:numPr>
-      </w:pPr>
-      <w:r>
-        <w:t>Side door</w:t>
-      </w:r>
-    </w:p>
-    <w:p>
-      <w:pPr>
-        <w:pStyle w:val="ListParagraph"/>
-        <w:numPr>
-          <w:ilvl w:val="0"/>
-          <w:numId w:val="4"/>
-        </w:numPr>
-      </w:pPr>
-      <w:r>
-        <w:t>Vision cone</w:t>
-      </w:r>
-    </w:p>
-    <w:p>
-      <w:r>
-        <w:t>Controls menu assets</w:t>
-      </w:r>
-    </w:p>
-    <w:p>
-      <w:r>
         <w:t>Load next level</w:t>
-      </w:r>
-    </w:p>
-    <w:p/>
-    <w:p>
-      <w:pPr>
-        <w:rPr>
-          <w:u w:val="single"/>
-        </w:rPr>
-      </w:pPr>
-      <w:r>
-        <w:rPr>
-          <w:u w:val="single"/>
-        </w:rPr>
-        <w:t>Next Week</w:t>
-      </w:r>
-    </w:p>
-    <w:p>
-      <w:pPr>
-        <w:rPr>
-          <w:u w:val="single"/>
-        </w:rPr>
-      </w:pPr>
-      <w:r>
-        <w:rPr>
-          <w:u w:val="single"/>
-        </w:rPr>
-        <w:t>Gameplay</w:t>
-      </w:r>
-      <w:r>
-        <w:rPr>
-          <w:u w:val="single"/>
-        </w:rPr>
-        <w:t>-</w:t>
       </w:r>
     </w:p>
     <w:p>
@@ -174,43 +83,29 @@
       </w:r>
     </w:p>
     <w:p>
+      <w:pPr>
+        <w:pStyle w:val="ListParagraph"/>
+        <w:numPr>
+          <w:ilvl w:val="0"/>
+          <w:numId w:val="1"/>
+        </w:numPr>
+      </w:pPr>
       <w:r>
         <w:t>Controls on Pause menu</w:t>
       </w:r>
     </w:p>
     <w:p>
+      <w:pPr>
+        <w:pStyle w:val="ListParagraph"/>
+        <w:numPr>
+          <w:ilvl w:val="0"/>
+          <w:numId w:val="1"/>
+        </w:numPr>
+      </w:pPr>
       <w:r>
         <w:t>Build more levels</w:t>
       </w:r>
     </w:p>
-    <w:p/>
-    <w:p>
-      <w:pPr>
-        <w:rPr>
-          <w:u w:val="single"/>
-        </w:rPr>
-      </w:pPr>
-      <w:r>
-        <w:rPr>
-          <w:u w:val="single"/>
-        </w:rPr>
-        <w:t>Other</w:t>
-      </w:r>
-      <w:r>
-        <w:rPr>
-          <w:u w:val="single"/>
-        </w:rPr>
-        <w:t>-</w:t>
-      </w:r>
-    </w:p>
-    <w:p>
-      <w:r>
-        <w:t>Trap</w:t>
-      </w:r>
-      <w:r>
-        <w:t xml:space="preserve"> particles</w:t>
-      </w:r>
-    </w:p>
     <w:p>
       <w:r>
         <w:t>Sounds</w:t>
@@ -223,15 +118,17 @@
     </w:p>
     <w:p>
       <w:r>
+        <w:t>Trap particles/ animation</w:t>
+      </w:r>
+    </w:p>
+    <w:p>
+      <w:r>
         <w:t>Animations</w:t>
       </w:r>
     </w:p>
     <w:p>
       <w:r>
-        <w:t>Score</w:t>
-      </w:r>
-      <w:r>
-        <w:t xml:space="preserve"> per level</w:t>
+        <w:t>Score per level</w:t>
       </w:r>
     </w:p>
     <w:p/>
@@ -258,6 +155,17 @@
         <w:t>Neat Camera slide?</w:t>
       </w:r>
     </w:p>
+    <w:p/>
+    <w:p/>
+    <w:p/>
+    <w:p/>
+    <w:p/>
+    <w:p/>
+    <w:p/>
+    <w:p/>
+    <w:p/>
+    <w:p/>
+    <w:p/>
     <w:p/>
     <w:p>
       <w:bookmarkStart w:id="0" w:name="_GoBack"/>
@@ -442,7 +350,7 @@
 </file>
 
 <file path=word/numbering.xml><?xml version="1.0" encoding="utf-8"?>
-<w:numbering xmlns:wpc="http://schemas.microsoft.com/office/word/2010/wordprocessingCanvas" xmlns:cx="http://schemas.microsoft.com/office/drawing/2014/chartex" xmlns:cx1="http://schemas.microsoft.com/office/drawing/2015/9/8/chartex" xmlns:cx2="http://schemas.microsoft.com/office/drawing/2015/10/21/chartex" xmlns:cx3="http://schemas.microsoft.com/office/drawing/2016/5/9/chartex" xmlns:cx4="http://schemas.microsoft.com/office/drawing/2016/5/10/chartex" xmlns:cx5="http://schemas.microsoft.com/office/drawing/2016/5/11/chartex" xmlns:cx6="http://schemas.microsoft.com/office/drawing/2016/5/12/chartex" xmlns:cx7="http://schemas.microsoft.com/office/drawing/2016/5/13/chartex" xmlns:cx8="http://schemas.microsoft.com/office/drawing/2016/5/14/chartex" xmlns:mc="http://schemas.openxmlformats.org/markup-compatibility/2006" xmlns:aink="http://schemas.microsoft.com/office/drawing/2016/ink" xmlns:am3d="http://schemas.microsoft.com/office/drawing/2017/model3d" xmlns:o="urn:schemas-microsoft-com:office:office" xmlns:r="http://schemas.openxmlformats.org/officeDocument/2006/relationships" xmlns:m="http://schemas.openxmlformats.org/officeDocument/2006/math" xmlns:v="urn:schemas-microsoft-com:vml" xmlns:wp14="http://schemas.microsoft.com/office/word/2010/wordprocessingDrawing" xmlns:wp="http://schemas.openxmlformats.org/drawingml/2006/wordprocessingDrawing" xmlns:w10="urn:schemas-microsoft-com:office:word" xmlns:w="http://schemas.openxmlformats.org/wordprocessingml/2006/main" xmlns:w14="http://schemas.microsoft.com/office/word/2010/wordml" xmlns:w15="http://schemas.microsoft.com/office/word/2012/wordml" xmlns:w16cid="http://schemas.microsoft.com/office/word/2016/wordml/cid" xmlns:w16se="http://schemas.microsoft.com/office/word/2015/wordml/symex" xmlns:wpg="http://schemas.microsoft.com/office/word/2010/wordprocessingGroup" xmlns:wpi="http://schemas.microsoft.com/office/word/2010/wordprocessingInk" xmlns:wne="http://schemas.microsoft.com/office/word/2006/wordml" xmlns:wps="http://schemas.microsoft.com/office/word/2010/wordprocessingShape" mc:Ignorable="w14 w15 w16se w16cid wp14">
+<w:numbering xmlns:wpc="http://schemas.microsoft.com/office/word/2010/wordprocessingCanvas" xmlns:cx="http://schemas.microsoft.com/office/drawing/2014/chartex" xmlns:mc="http://schemas.openxmlformats.org/markup-compatibility/2006" xmlns:o="urn:schemas-microsoft-com:office:office" xmlns:r="http://schemas.openxmlformats.org/officeDocument/2006/relationships" xmlns:m="http://schemas.openxmlformats.org/officeDocument/2006/math" xmlns:v="urn:schemas-microsoft-com:vml" xmlns:wp14="http://schemas.microsoft.com/office/word/2010/wordprocessingDrawing" xmlns:wp="http://schemas.openxmlformats.org/drawingml/2006/wordprocessingDrawing" xmlns:w10="urn:schemas-microsoft-com:office:word" xmlns:w="http://schemas.openxmlformats.org/wordprocessingml/2006/main" xmlns:w14="http://schemas.microsoft.com/office/word/2010/wordml" xmlns:w15="http://schemas.microsoft.com/office/word/2012/wordml" xmlns:w16se="http://schemas.microsoft.com/office/word/2015/wordml/symex" xmlns:wpg="http://schemas.microsoft.com/office/word/2010/wordprocessingGroup" xmlns:wpi="http://schemas.microsoft.com/office/word/2010/wordprocessingInk" xmlns:wne="http://schemas.microsoft.com/office/word/2006/wordml" xmlns:wps="http://schemas.microsoft.com/office/word/2010/wordprocessingShape" mc:Ignorable="w14 w15 w16se wp14">
   <w:abstractNum w:abstractNumId="0" w15:restartNumberingAfterBreak="0">
     <w:nsid w:val="160F793A"/>
     <w:multiLevelType w:val="hybridMultilevel"/>
@@ -559,7 +467,7 @@
   <w:abstractNum w:abstractNumId="1" w15:restartNumberingAfterBreak="0">
     <w:nsid w:val="2C573B43"/>
     <w:multiLevelType w:val="hybridMultilevel"/>
-    <w:tmpl w:val="6248CF34"/>
+    <w:tmpl w:val="827EB4D0"/>
     <w:lvl w:ilvl="0" w:tplc="08090001">
       <w:start w:val="1"/>
       <w:numFmt w:val="bullet"/>
@@ -911,7 +819,7 @@
 </file>
 
 <file path=word/styles.xml><?xml version="1.0" encoding="utf-8"?>
-<w:styles xmlns:mc="http://schemas.openxmlformats.org/markup-compatibility/2006" xmlns:r="http://schemas.openxmlformats.org/officeDocument/2006/relationships" xmlns:w="http://schemas.openxmlformats.org/wordprocessingml/2006/main" xmlns:w14="http://schemas.microsoft.com/office/word/2010/wordml" xmlns:w15="http://schemas.microsoft.com/office/word/2012/wordml" xmlns:w16cid="http://schemas.microsoft.com/office/word/2016/wordml/cid" xmlns:w16se="http://schemas.microsoft.com/office/word/2015/wordml/symex" mc:Ignorable="w14 w15 w16se w16cid">
+<w:styles xmlns:mc="http://schemas.openxmlformats.org/markup-compatibility/2006" xmlns:r="http://schemas.openxmlformats.org/officeDocument/2006/relationships" xmlns:w="http://schemas.openxmlformats.org/wordprocessingml/2006/main" xmlns:w14="http://schemas.microsoft.com/office/word/2010/wordml" xmlns:w15="http://schemas.microsoft.com/office/word/2012/wordml" xmlns:w16se="http://schemas.microsoft.com/office/word/2015/wordml/symex" mc:Ignorable="w14 w15 w16se">
   <w:docDefaults>
     <w:rPrDefault>
       <w:rPr>
@@ -927,7 +835,7 @@
       </w:pPr>
     </w:pPrDefault>
   </w:docDefaults>
-  <w:latentStyles w:defLockedState="0" w:defUIPriority="99" w:defSemiHidden="0" w:defUnhideWhenUsed="0" w:defQFormat="0" w:count="375">
+  <w:latentStyles w:defLockedState="0" w:defUIPriority="99" w:defSemiHidden="0" w:defUnhideWhenUsed="0" w:defQFormat="0" w:count="371">
     <w:lsdException w:name="Normal" w:uiPriority="0" w:qFormat="1"/>
     <w:lsdException w:name="heading 1" w:uiPriority="9" w:qFormat="1"/>
     <w:lsdException w:name="heading 2" w:semiHidden="1" w:uiPriority="9" w:unhideWhenUsed="1" w:qFormat="1"/>
@@ -1299,10 +1207,6 @@
     <w:lsdException w:name="List Table 5 Dark Accent 6" w:uiPriority="50"/>
     <w:lsdException w:name="List Table 6 Colorful Accent 6" w:uiPriority="51"/>
     <w:lsdException w:name="List Table 7 Colorful Accent 6" w:uiPriority="52"/>
-    <w:lsdException w:name="Mention" w:semiHidden="1" w:unhideWhenUsed="1"/>
-    <w:lsdException w:name="Smart Hyperlink" w:semiHidden="1" w:unhideWhenUsed="1"/>
-    <w:lsdException w:name="Hashtag" w:semiHidden="1" w:unhideWhenUsed="1"/>
-    <w:lsdException w:name="Unresolved Mention" w:semiHidden="1" w:unhideWhenUsed="1"/>
   </w:latentStyles>
   <w:style w:type="paragraph" w:default="1" w:styleId="Normal">
     <w:name w:val="Normal"/>

</xml_diff>

<commit_message>
Enemy and level tweaks
Player speed and enemy speed increased
Enemy speed will increase when player is found
Added controls screen to pause menu
Added an end goal which loads next level
</commit_message>
<xml_diff>
--- a/Daniel Bailey/Research/Game Mechanics needed.docx
+++ b/Daniel Bailey/Research/Game Mechanics needed.docx
@@ -1,6 +1,6 @@
 
 <file path=word/document.xml><?xml version="1.0" encoding="utf-8"?>
-<w:document xmlns:wpc="http://schemas.microsoft.com/office/word/2010/wordprocessingCanvas" xmlns:cx="http://schemas.microsoft.com/office/drawing/2014/chartex" xmlns:mc="http://schemas.openxmlformats.org/markup-compatibility/2006" xmlns:o="urn:schemas-microsoft-com:office:office" xmlns:r="http://schemas.openxmlformats.org/officeDocument/2006/relationships" xmlns:m="http://schemas.openxmlformats.org/officeDocument/2006/math" xmlns:v="urn:schemas-microsoft-com:vml" xmlns:wp14="http://schemas.microsoft.com/office/word/2010/wordprocessingDrawing" xmlns:wp="http://schemas.openxmlformats.org/drawingml/2006/wordprocessingDrawing" xmlns:w10="urn:schemas-microsoft-com:office:word" xmlns:w="http://schemas.openxmlformats.org/wordprocessingml/2006/main" xmlns:w14="http://schemas.microsoft.com/office/word/2010/wordml" xmlns:w15="http://schemas.microsoft.com/office/word/2012/wordml" xmlns:w16se="http://schemas.microsoft.com/office/word/2015/wordml/symex" xmlns:wpg="http://schemas.microsoft.com/office/word/2010/wordprocessingGroup" xmlns:wpi="http://schemas.microsoft.com/office/word/2010/wordprocessingInk" xmlns:wne="http://schemas.microsoft.com/office/word/2006/wordml" xmlns:wps="http://schemas.microsoft.com/office/word/2010/wordprocessingShape" mc:Ignorable="w14 w15 w16se wp14">
+<w:document xmlns:wpc="http://schemas.microsoft.com/office/word/2010/wordprocessingCanvas" xmlns:cx="http://schemas.microsoft.com/office/drawing/2014/chartex" xmlns:cx1="http://schemas.microsoft.com/office/drawing/2015/9/8/chartex" xmlns:cx2="http://schemas.microsoft.com/office/drawing/2015/10/21/chartex" xmlns:cx3="http://schemas.microsoft.com/office/drawing/2016/5/9/chartex" xmlns:cx4="http://schemas.microsoft.com/office/drawing/2016/5/10/chartex" xmlns:cx5="http://schemas.microsoft.com/office/drawing/2016/5/11/chartex" xmlns:cx6="http://schemas.microsoft.com/office/drawing/2016/5/12/chartex" xmlns:cx7="http://schemas.microsoft.com/office/drawing/2016/5/13/chartex" xmlns:cx8="http://schemas.microsoft.com/office/drawing/2016/5/14/chartex" xmlns:mc="http://schemas.openxmlformats.org/markup-compatibility/2006" xmlns:aink="http://schemas.microsoft.com/office/drawing/2016/ink" xmlns:am3d="http://schemas.microsoft.com/office/drawing/2017/model3d" xmlns:o="urn:schemas-microsoft-com:office:office" xmlns:r="http://schemas.openxmlformats.org/officeDocument/2006/relationships" xmlns:m="http://schemas.openxmlformats.org/officeDocument/2006/math" xmlns:v="urn:schemas-microsoft-com:vml" xmlns:wp14="http://schemas.microsoft.com/office/word/2010/wordprocessingDrawing" xmlns:wp="http://schemas.openxmlformats.org/drawingml/2006/wordprocessingDrawing" xmlns:w10="urn:schemas-microsoft-com:office:word" xmlns:w="http://schemas.openxmlformats.org/wordprocessingml/2006/main" xmlns:w14="http://schemas.microsoft.com/office/word/2010/wordml" xmlns:w15="http://schemas.microsoft.com/office/word/2012/wordml" xmlns:w16cid="http://schemas.microsoft.com/office/word/2016/wordml/cid" xmlns:w16se="http://schemas.microsoft.com/office/word/2015/wordml/symex" xmlns:wpg="http://schemas.microsoft.com/office/word/2010/wordprocessingGroup" xmlns:wpi="http://schemas.microsoft.com/office/word/2010/wordprocessingInk" xmlns:wne="http://schemas.microsoft.com/office/word/2006/wordml" xmlns:wps="http://schemas.microsoft.com/office/word/2010/wordprocessingShape" mc:Ignorable="w14 w15 w16se w16cid wp14">
   <w:body>
     <w:p>
       <w:pPr>
@@ -28,15 +28,131 @@
     </w:p>
     <w:p>
       <w:r>
-        <w:t>Load next level</w:t>
-      </w:r>
-    </w:p>
-    <w:p>
-      <w:r>
-        <w:t>Speed up enemy</w:t>
-      </w:r>
-      <w:r>
-        <w:t xml:space="preserve"> on sight</w:t>
+        <w:t>Sounds</w:t>
+      </w:r>
+    </w:p>
+    <w:p>
+      <w:pPr>
+        <w:pStyle w:val="ListParagraph"/>
+        <w:numPr>
+          <w:ilvl w:val="0"/>
+          <w:numId w:val="6"/>
+        </w:numPr>
+      </w:pPr>
+      <w:r>
+        <w:t>Music</w:t>
+      </w:r>
+    </w:p>
+    <w:p>
+      <w:pPr>
+        <w:pStyle w:val="ListParagraph"/>
+        <w:numPr>
+          <w:ilvl w:val="0"/>
+          <w:numId w:val="6"/>
+        </w:numPr>
+      </w:pPr>
+      <w:r>
+        <w:t>Casting trap</w:t>
+      </w:r>
+    </w:p>
+    <w:p>
+      <w:pPr>
+        <w:pStyle w:val="ListParagraph"/>
+        <w:numPr>
+          <w:ilvl w:val="0"/>
+          <w:numId w:val="6"/>
+        </w:numPr>
+      </w:pPr>
+      <w:r>
+        <w:t>Pickup trap</w:t>
+      </w:r>
+    </w:p>
+    <w:p>
+      <w:pPr>
+        <w:pStyle w:val="ListParagraph"/>
+        <w:numPr>
+          <w:ilvl w:val="0"/>
+          <w:numId w:val="6"/>
+        </w:numPr>
+      </w:pPr>
+      <w:r>
+        <w:t>Pickup score</w:t>
+      </w:r>
+    </w:p>
+    <w:p>
+      <w:pPr>
+        <w:pStyle w:val="ListParagraph"/>
+        <w:numPr>
+          <w:ilvl w:val="0"/>
+          <w:numId w:val="6"/>
+        </w:numPr>
+      </w:pPr>
+      <w:r>
+        <w:t>Enemy sight alert</w:t>
+      </w:r>
+    </w:p>
+    <w:p>
+      <w:pPr>
+        <w:pStyle w:val="ListParagraph"/>
+        <w:numPr>
+          <w:ilvl w:val="0"/>
+          <w:numId w:val="6"/>
+        </w:numPr>
+      </w:pPr>
+      <w:r>
+        <w:t>End of level</w:t>
+      </w:r>
+    </w:p>
+    <w:p>
+      <w:r>
+        <w:t>HUD</w:t>
+      </w:r>
+    </w:p>
+    <w:p>
+      <w:pPr>
+        <w:pStyle w:val="ListParagraph"/>
+        <w:numPr>
+          <w:ilvl w:val="0"/>
+          <w:numId w:val="5"/>
+        </w:numPr>
+      </w:pPr>
+      <w:r>
+        <w:t>Health</w:t>
+      </w:r>
+    </w:p>
+    <w:p>
+      <w:pPr>
+        <w:pStyle w:val="ListParagraph"/>
+        <w:numPr>
+          <w:ilvl w:val="0"/>
+          <w:numId w:val="5"/>
+        </w:numPr>
+      </w:pPr>
+      <w:r>
+        <w:t>Score</w:t>
+      </w:r>
+    </w:p>
+    <w:p>
+      <w:pPr>
+        <w:pStyle w:val="ListParagraph"/>
+        <w:numPr>
+          <w:ilvl w:val="0"/>
+          <w:numId w:val="5"/>
+        </w:numPr>
+      </w:pPr>
+      <w:r>
+        <w:t>Current Trap</w:t>
+      </w:r>
+    </w:p>
+    <w:p/>
+    <w:p>
+      <w:r>
+        <w:t>Trap particles/ animation</w:t>
+      </w:r>
+    </w:p>
+    <w:p>
+      <w:r>
+        <w:t>Animations</w:t>
       </w:r>
     </w:p>
     <w:p>
@@ -91,56 +207,18 @@
       </w:r>
     </w:p>
     <w:p>
-      <w:pPr>
-        <w:pStyle w:val="ListParagraph"/>
-        <w:numPr>
-          <w:ilvl w:val="0"/>
-          <w:numId w:val="1"/>
-        </w:numPr>
-      </w:pPr>
-      <w:r>
-        <w:t>Controls on Pause menu</w:t>
-      </w:r>
-    </w:p>
-    <w:p>
-      <w:pPr>
-        <w:pStyle w:val="ListParagraph"/>
-        <w:numPr>
-          <w:ilvl w:val="0"/>
-          <w:numId w:val="1"/>
-        </w:numPr>
-      </w:pPr>
+      <w:r>
+        <w:t>Score</w:t>
+      </w:r>
+    </w:p>
+    <w:p>
+      <w:r>
+        <w:t>Refinement</w:t>
+      </w:r>
+    </w:p>
+    <w:p>
       <w:r>
         <w:t>Build more levels</w:t>
-      </w:r>
-    </w:p>
-    <w:p>
-      <w:bookmarkStart w:id="0" w:name="_GoBack"/>
-      <w:bookmarkEnd w:id="0"/>
-    </w:p>
-    <w:p>
-      <w:r>
-        <w:t>Sounds</w:t>
-      </w:r>
-    </w:p>
-    <w:p>
-      <w:r>
-        <w:t>HUD</w:t>
-      </w:r>
-    </w:p>
-    <w:p>
-      <w:r>
-        <w:t>Trap particles/ animation</w:t>
-      </w:r>
-    </w:p>
-    <w:p>
-      <w:r>
-        <w:t>Animations</w:t>
-      </w:r>
-    </w:p>
-    <w:p>
-      <w:r>
-        <w:t>Score per level</w:t>
       </w:r>
     </w:p>
     <w:p/>
@@ -169,15 +247,10 @@
     </w:p>
     <w:p/>
     <w:p/>
-    <w:p/>
-    <w:p/>
-    <w:p/>
-    <w:p/>
-    <w:p/>
-    <w:p/>
-    <w:p/>
-    <w:p/>
-    <w:p/>
+    <w:p>
+      <w:bookmarkStart w:id="0" w:name="_GoBack"/>
+      <w:bookmarkEnd w:id="0"/>
+    </w:p>
     <w:p/>
     <w:p/>
     <w:p>
@@ -190,6 +263,7 @@
         <w:rPr>
           <w:u w:val="single"/>
         </w:rPr>
+        <w:lastRenderedPageBreak/>
         <w:t>DONE</w:t>
       </w:r>
     </w:p>
@@ -345,6 +419,22 @@
     <w:p>
       <w:r>
         <w:t>Trap Pickups</w:t>
+      </w:r>
+    </w:p>
+    <w:p>
+      <w:r>
+        <w:t>Controls on Pause Menu</w:t>
+      </w:r>
+    </w:p>
+    <w:p>
+      <w:r>
+        <w:t>Load next level</w:t>
+      </w:r>
+    </w:p>
+    <w:p>
+      <w:r>
+        <w:lastRenderedPageBreak/>
+        <w:t>Speed up enemy on sight</w:t>
       </w:r>
     </w:p>
     <w:sectPr>
@@ -358,8 +448,121 @@
 </file>
 
 <file path=word/numbering.xml><?xml version="1.0" encoding="utf-8"?>
-<w:numbering xmlns:wpc="http://schemas.microsoft.com/office/word/2010/wordprocessingCanvas" xmlns:cx="http://schemas.microsoft.com/office/drawing/2014/chartex" xmlns:mc="http://schemas.openxmlformats.org/markup-compatibility/2006" xmlns:o="urn:schemas-microsoft-com:office:office" xmlns:r="http://schemas.openxmlformats.org/officeDocument/2006/relationships" xmlns:m="http://schemas.openxmlformats.org/officeDocument/2006/math" xmlns:v="urn:schemas-microsoft-com:vml" xmlns:wp14="http://schemas.microsoft.com/office/word/2010/wordprocessingDrawing" xmlns:wp="http://schemas.openxmlformats.org/drawingml/2006/wordprocessingDrawing" xmlns:w10="urn:schemas-microsoft-com:office:word" xmlns:w="http://schemas.openxmlformats.org/wordprocessingml/2006/main" xmlns:w14="http://schemas.microsoft.com/office/word/2010/wordml" xmlns:w15="http://schemas.microsoft.com/office/word/2012/wordml" xmlns:w16se="http://schemas.microsoft.com/office/word/2015/wordml/symex" xmlns:wpg="http://schemas.microsoft.com/office/word/2010/wordprocessingGroup" xmlns:wpi="http://schemas.microsoft.com/office/word/2010/wordprocessingInk" xmlns:wne="http://schemas.microsoft.com/office/word/2006/wordml" xmlns:wps="http://schemas.microsoft.com/office/word/2010/wordprocessingShape" mc:Ignorable="w14 w15 w16se wp14">
+<w:numbering xmlns:wpc="http://schemas.microsoft.com/office/word/2010/wordprocessingCanvas" xmlns:cx="http://schemas.microsoft.com/office/drawing/2014/chartex" xmlns:cx1="http://schemas.microsoft.com/office/drawing/2015/9/8/chartex" xmlns:cx2="http://schemas.microsoft.com/office/drawing/2015/10/21/chartex" xmlns:cx3="http://schemas.microsoft.com/office/drawing/2016/5/9/chartex" xmlns:cx4="http://schemas.microsoft.com/office/drawing/2016/5/10/chartex" xmlns:cx5="http://schemas.microsoft.com/office/drawing/2016/5/11/chartex" xmlns:cx6="http://schemas.microsoft.com/office/drawing/2016/5/12/chartex" xmlns:cx7="http://schemas.microsoft.com/office/drawing/2016/5/13/chartex" xmlns:cx8="http://schemas.microsoft.com/office/drawing/2016/5/14/chartex" xmlns:mc="http://schemas.openxmlformats.org/markup-compatibility/2006" xmlns:aink="http://schemas.microsoft.com/office/drawing/2016/ink" xmlns:am3d="http://schemas.microsoft.com/office/drawing/2017/model3d" xmlns:o="urn:schemas-microsoft-com:office:office" xmlns:r="http://schemas.openxmlformats.org/officeDocument/2006/relationships" xmlns:m="http://schemas.openxmlformats.org/officeDocument/2006/math" xmlns:v="urn:schemas-microsoft-com:vml" xmlns:wp14="http://schemas.microsoft.com/office/word/2010/wordprocessingDrawing" xmlns:wp="http://schemas.openxmlformats.org/drawingml/2006/wordprocessingDrawing" xmlns:w10="urn:schemas-microsoft-com:office:word" xmlns:w="http://schemas.openxmlformats.org/wordprocessingml/2006/main" xmlns:w14="http://schemas.microsoft.com/office/word/2010/wordml" xmlns:w15="http://schemas.microsoft.com/office/word/2012/wordml" xmlns:w16cid="http://schemas.microsoft.com/office/word/2016/wordml/cid" xmlns:w16se="http://schemas.microsoft.com/office/word/2015/wordml/symex" xmlns:wpg="http://schemas.microsoft.com/office/word/2010/wordprocessingGroup" xmlns:wpi="http://schemas.microsoft.com/office/word/2010/wordprocessingInk" xmlns:wne="http://schemas.microsoft.com/office/word/2006/wordml" xmlns:wps="http://schemas.microsoft.com/office/word/2010/wordprocessingShape" mc:Ignorable="w14 w15 w16se w16cid wp14">
   <w:abstractNum w:abstractNumId="0" w15:restartNumberingAfterBreak="0">
+    <w:nsid w:val="026515E1"/>
+    <w:multiLevelType w:val="hybridMultilevel"/>
+    <w:tmpl w:val="FE8AA08E"/>
+    <w:lvl w:ilvl="0" w:tplc="08090001">
+      <w:start w:val="1"/>
+      <w:numFmt w:val="bullet"/>
+      <w:lvlText w:val=""/>
+      <w:lvlJc w:val="left"/>
+      <w:pPr>
+        <w:ind w:left="720" w:hanging="360"/>
+      </w:pPr>
+      <w:rPr>
+        <w:rFonts w:ascii="Symbol" w:hAnsi="Symbol" w:hint="default"/>
+      </w:rPr>
+    </w:lvl>
+    <w:lvl w:ilvl="1" w:tplc="08090003" w:tentative="1">
+      <w:start w:val="1"/>
+      <w:numFmt w:val="bullet"/>
+      <w:lvlText w:val="o"/>
+      <w:lvlJc w:val="left"/>
+      <w:pPr>
+        <w:ind w:left="1440" w:hanging="360"/>
+      </w:pPr>
+      <w:rPr>
+        <w:rFonts w:ascii="Courier New" w:hAnsi="Courier New" w:cs="Courier New" w:hint="default"/>
+      </w:rPr>
+    </w:lvl>
+    <w:lvl w:ilvl="2" w:tplc="08090005" w:tentative="1">
+      <w:start w:val="1"/>
+      <w:numFmt w:val="bullet"/>
+      <w:lvlText w:val=""/>
+      <w:lvlJc w:val="left"/>
+      <w:pPr>
+        <w:ind w:left="2160" w:hanging="360"/>
+      </w:pPr>
+      <w:rPr>
+        <w:rFonts w:ascii="Wingdings" w:hAnsi="Wingdings" w:hint="default"/>
+      </w:rPr>
+    </w:lvl>
+    <w:lvl w:ilvl="3" w:tplc="08090001" w:tentative="1">
+      <w:start w:val="1"/>
+      <w:numFmt w:val="bullet"/>
+      <w:lvlText w:val=""/>
+      <w:lvlJc w:val="left"/>
+      <w:pPr>
+        <w:ind w:left="2880" w:hanging="360"/>
+      </w:pPr>
+      <w:rPr>
+        <w:rFonts w:ascii="Symbol" w:hAnsi="Symbol" w:hint="default"/>
+      </w:rPr>
+    </w:lvl>
+    <w:lvl w:ilvl="4" w:tplc="08090003" w:tentative="1">
+      <w:start w:val="1"/>
+      <w:numFmt w:val="bullet"/>
+      <w:lvlText w:val="o"/>
+      <w:lvlJc w:val="left"/>
+      <w:pPr>
+        <w:ind w:left="3600" w:hanging="360"/>
+      </w:pPr>
+      <w:rPr>
+        <w:rFonts w:ascii="Courier New" w:hAnsi="Courier New" w:cs="Courier New" w:hint="default"/>
+      </w:rPr>
+    </w:lvl>
+    <w:lvl w:ilvl="5" w:tplc="08090005" w:tentative="1">
+      <w:start w:val="1"/>
+      <w:numFmt w:val="bullet"/>
+      <w:lvlText w:val=""/>
+      <w:lvlJc w:val="left"/>
+      <w:pPr>
+        <w:ind w:left="4320" w:hanging="360"/>
+      </w:pPr>
+      <w:rPr>
+        <w:rFonts w:ascii="Wingdings" w:hAnsi="Wingdings" w:hint="default"/>
+      </w:rPr>
+    </w:lvl>
+    <w:lvl w:ilvl="6" w:tplc="08090001" w:tentative="1">
+      <w:start w:val="1"/>
+      <w:numFmt w:val="bullet"/>
+      <w:lvlText w:val=""/>
+      <w:lvlJc w:val="left"/>
+      <w:pPr>
+        <w:ind w:left="5040" w:hanging="360"/>
+      </w:pPr>
+      <w:rPr>
+        <w:rFonts w:ascii="Symbol" w:hAnsi="Symbol" w:hint="default"/>
+      </w:rPr>
+    </w:lvl>
+    <w:lvl w:ilvl="7" w:tplc="08090003" w:tentative="1">
+      <w:start w:val="1"/>
+      <w:numFmt w:val="bullet"/>
+      <w:lvlText w:val="o"/>
+      <w:lvlJc w:val="left"/>
+      <w:pPr>
+        <w:ind w:left="5760" w:hanging="360"/>
+      </w:pPr>
+      <w:rPr>
+        <w:rFonts w:ascii="Courier New" w:hAnsi="Courier New" w:cs="Courier New" w:hint="default"/>
+      </w:rPr>
+    </w:lvl>
+    <w:lvl w:ilvl="8" w:tplc="08090005" w:tentative="1">
+      <w:start w:val="1"/>
+      <w:numFmt w:val="bullet"/>
+      <w:lvlText w:val=""/>
+      <w:lvlJc w:val="left"/>
+      <w:pPr>
+        <w:ind w:left="6480" w:hanging="360"/>
+      </w:pPr>
+      <w:rPr>
+        <w:rFonts w:ascii="Wingdings" w:hAnsi="Wingdings" w:hint="default"/>
+      </w:rPr>
+    </w:lvl>
+  </w:abstractNum>
+  <w:abstractNum w:abstractNumId="1" w15:restartNumberingAfterBreak="0">
     <w:nsid w:val="160F793A"/>
     <w:multiLevelType w:val="hybridMultilevel"/>
     <w:tmpl w:val="F7087826"/>
@@ -472,7 +675,7 @@
       </w:rPr>
     </w:lvl>
   </w:abstractNum>
-  <w:abstractNum w:abstractNumId="1" w15:restartNumberingAfterBreak="0">
+  <w:abstractNum w:abstractNumId="2" w15:restartNumberingAfterBreak="0">
     <w:nsid w:val="2C573B43"/>
     <w:multiLevelType w:val="hybridMultilevel"/>
     <w:tmpl w:val="827EB4D0"/>
@@ -585,7 +788,120 @@
       </w:rPr>
     </w:lvl>
   </w:abstractNum>
-  <w:abstractNum w:abstractNumId="2" w15:restartNumberingAfterBreak="0">
+  <w:abstractNum w:abstractNumId="3" w15:restartNumberingAfterBreak="0">
+    <w:nsid w:val="30DF0D9A"/>
+    <w:multiLevelType w:val="hybridMultilevel"/>
+    <w:tmpl w:val="EA520238"/>
+    <w:lvl w:ilvl="0" w:tplc="08090001">
+      <w:start w:val="1"/>
+      <w:numFmt w:val="bullet"/>
+      <w:lvlText w:val=""/>
+      <w:lvlJc w:val="left"/>
+      <w:pPr>
+        <w:ind w:left="720" w:hanging="360"/>
+      </w:pPr>
+      <w:rPr>
+        <w:rFonts w:ascii="Symbol" w:hAnsi="Symbol" w:hint="default"/>
+      </w:rPr>
+    </w:lvl>
+    <w:lvl w:ilvl="1" w:tplc="08090003" w:tentative="1">
+      <w:start w:val="1"/>
+      <w:numFmt w:val="bullet"/>
+      <w:lvlText w:val="o"/>
+      <w:lvlJc w:val="left"/>
+      <w:pPr>
+        <w:ind w:left="1440" w:hanging="360"/>
+      </w:pPr>
+      <w:rPr>
+        <w:rFonts w:ascii="Courier New" w:hAnsi="Courier New" w:cs="Courier New" w:hint="default"/>
+      </w:rPr>
+    </w:lvl>
+    <w:lvl w:ilvl="2" w:tplc="08090005" w:tentative="1">
+      <w:start w:val="1"/>
+      <w:numFmt w:val="bullet"/>
+      <w:lvlText w:val=""/>
+      <w:lvlJc w:val="left"/>
+      <w:pPr>
+        <w:ind w:left="2160" w:hanging="360"/>
+      </w:pPr>
+      <w:rPr>
+        <w:rFonts w:ascii="Wingdings" w:hAnsi="Wingdings" w:hint="default"/>
+      </w:rPr>
+    </w:lvl>
+    <w:lvl w:ilvl="3" w:tplc="08090001" w:tentative="1">
+      <w:start w:val="1"/>
+      <w:numFmt w:val="bullet"/>
+      <w:lvlText w:val=""/>
+      <w:lvlJc w:val="left"/>
+      <w:pPr>
+        <w:ind w:left="2880" w:hanging="360"/>
+      </w:pPr>
+      <w:rPr>
+        <w:rFonts w:ascii="Symbol" w:hAnsi="Symbol" w:hint="default"/>
+      </w:rPr>
+    </w:lvl>
+    <w:lvl w:ilvl="4" w:tplc="08090003" w:tentative="1">
+      <w:start w:val="1"/>
+      <w:numFmt w:val="bullet"/>
+      <w:lvlText w:val="o"/>
+      <w:lvlJc w:val="left"/>
+      <w:pPr>
+        <w:ind w:left="3600" w:hanging="360"/>
+      </w:pPr>
+      <w:rPr>
+        <w:rFonts w:ascii="Courier New" w:hAnsi="Courier New" w:cs="Courier New" w:hint="default"/>
+      </w:rPr>
+    </w:lvl>
+    <w:lvl w:ilvl="5" w:tplc="08090005" w:tentative="1">
+      <w:start w:val="1"/>
+      <w:numFmt w:val="bullet"/>
+      <w:lvlText w:val=""/>
+      <w:lvlJc w:val="left"/>
+      <w:pPr>
+        <w:ind w:left="4320" w:hanging="360"/>
+      </w:pPr>
+      <w:rPr>
+        <w:rFonts w:ascii="Wingdings" w:hAnsi="Wingdings" w:hint="default"/>
+      </w:rPr>
+    </w:lvl>
+    <w:lvl w:ilvl="6" w:tplc="08090001" w:tentative="1">
+      <w:start w:val="1"/>
+      <w:numFmt w:val="bullet"/>
+      <w:lvlText w:val=""/>
+      <w:lvlJc w:val="left"/>
+      <w:pPr>
+        <w:ind w:left="5040" w:hanging="360"/>
+      </w:pPr>
+      <w:rPr>
+        <w:rFonts w:ascii="Symbol" w:hAnsi="Symbol" w:hint="default"/>
+      </w:rPr>
+    </w:lvl>
+    <w:lvl w:ilvl="7" w:tplc="08090003" w:tentative="1">
+      <w:start w:val="1"/>
+      <w:numFmt w:val="bullet"/>
+      <w:lvlText w:val="o"/>
+      <w:lvlJc w:val="left"/>
+      <w:pPr>
+        <w:ind w:left="5760" w:hanging="360"/>
+      </w:pPr>
+      <w:rPr>
+        <w:rFonts w:ascii="Courier New" w:hAnsi="Courier New" w:cs="Courier New" w:hint="default"/>
+      </w:rPr>
+    </w:lvl>
+    <w:lvl w:ilvl="8" w:tplc="08090005" w:tentative="1">
+      <w:start w:val="1"/>
+      <w:numFmt w:val="bullet"/>
+      <w:lvlText w:val=""/>
+      <w:lvlJc w:val="left"/>
+      <w:pPr>
+        <w:ind w:left="6480" w:hanging="360"/>
+      </w:pPr>
+      <w:rPr>
+        <w:rFonts w:ascii="Wingdings" w:hAnsi="Wingdings" w:hint="default"/>
+      </w:rPr>
+    </w:lvl>
+  </w:abstractNum>
+  <w:abstractNum w:abstractNumId="4" w15:restartNumberingAfterBreak="0">
     <w:nsid w:val="48180AAE"/>
     <w:multiLevelType w:val="hybridMultilevel"/>
     <w:tmpl w:val="C93A7012"/>
@@ -698,7 +1014,7 @@
       </w:rPr>
     </w:lvl>
   </w:abstractNum>
-  <w:abstractNum w:abstractNumId="3" w15:restartNumberingAfterBreak="0">
+  <w:abstractNum w:abstractNumId="5" w15:restartNumberingAfterBreak="0">
     <w:nsid w:val="70011BF7"/>
     <w:multiLevelType w:val="hybridMultilevel"/>
     <w:tmpl w:val="F1DAE8A0"/>
@@ -812,22 +1128,28 @@
     </w:lvl>
   </w:abstractNum>
   <w:num w:numId="1">
-    <w:abstractNumId w:val="0"/>
+    <w:abstractNumId w:val="1"/>
   </w:num>
   <w:num w:numId="2">
+    <w:abstractNumId w:val="5"/>
+  </w:num>
+  <w:num w:numId="3">
+    <w:abstractNumId w:val="4"/>
+  </w:num>
+  <w:num w:numId="4">
+    <w:abstractNumId w:val="2"/>
+  </w:num>
+  <w:num w:numId="5">
     <w:abstractNumId w:val="3"/>
   </w:num>
-  <w:num w:numId="3">
-    <w:abstractNumId w:val="2"/>
-  </w:num>
-  <w:num w:numId="4">
-    <w:abstractNumId w:val="1"/>
+  <w:num w:numId="6">
+    <w:abstractNumId w:val="0"/>
   </w:num>
 </w:numbering>
 </file>
 
 <file path=word/styles.xml><?xml version="1.0" encoding="utf-8"?>
-<w:styles xmlns:mc="http://schemas.openxmlformats.org/markup-compatibility/2006" xmlns:r="http://schemas.openxmlformats.org/officeDocument/2006/relationships" xmlns:w="http://schemas.openxmlformats.org/wordprocessingml/2006/main" xmlns:w14="http://schemas.microsoft.com/office/word/2010/wordml" xmlns:w15="http://schemas.microsoft.com/office/word/2012/wordml" xmlns:w16se="http://schemas.microsoft.com/office/word/2015/wordml/symex" mc:Ignorable="w14 w15 w16se">
+<w:styles xmlns:mc="http://schemas.openxmlformats.org/markup-compatibility/2006" xmlns:r="http://schemas.openxmlformats.org/officeDocument/2006/relationships" xmlns:w="http://schemas.openxmlformats.org/wordprocessingml/2006/main" xmlns:w14="http://schemas.microsoft.com/office/word/2010/wordml" xmlns:w15="http://schemas.microsoft.com/office/word/2012/wordml" xmlns:w16cid="http://schemas.microsoft.com/office/word/2016/wordml/cid" xmlns:w16se="http://schemas.microsoft.com/office/word/2015/wordml/symex" mc:Ignorable="w14 w15 w16se w16cid">
   <w:docDefaults>
     <w:rPrDefault>
       <w:rPr>
@@ -843,7 +1165,7 @@
       </w:pPr>
     </w:pPrDefault>
   </w:docDefaults>
-  <w:latentStyles w:defLockedState="0" w:defUIPriority="99" w:defSemiHidden="0" w:defUnhideWhenUsed="0" w:defQFormat="0" w:count="371">
+  <w:latentStyles w:defLockedState="0" w:defUIPriority="99" w:defSemiHidden="0" w:defUnhideWhenUsed="0" w:defQFormat="0" w:count="375">
     <w:lsdException w:name="Normal" w:uiPriority="0" w:qFormat="1"/>
     <w:lsdException w:name="heading 1" w:uiPriority="9" w:qFormat="1"/>
     <w:lsdException w:name="heading 2" w:semiHidden="1" w:uiPriority="9" w:unhideWhenUsed="1" w:qFormat="1"/>
@@ -1215,6 +1537,10 @@
     <w:lsdException w:name="List Table 5 Dark Accent 6" w:uiPriority="50"/>
     <w:lsdException w:name="List Table 6 Colorful Accent 6" w:uiPriority="51"/>
     <w:lsdException w:name="List Table 7 Colorful Accent 6" w:uiPriority="52"/>
+    <w:lsdException w:name="Mention" w:semiHidden="1" w:unhideWhenUsed="1"/>
+    <w:lsdException w:name="Smart Hyperlink" w:semiHidden="1" w:unhideWhenUsed="1"/>
+    <w:lsdException w:name="Hashtag" w:semiHidden="1" w:unhideWhenUsed="1"/>
+    <w:lsdException w:name="Unresolved Mention" w:semiHidden="1" w:unhideWhenUsed="1"/>
   </w:latentStyles>
   <w:style w:type="paragraph" w:default="1" w:styleId="Normal">
     <w:name w:val="Normal"/>

</xml_diff>

<commit_message>
Sounds, Bullet sprite, HUD and Score
Bullet now has sprite
Sounds added (More to be added)
HUD
Score system
</commit_message>
<xml_diff>
--- a/Daniel Bailey/Research/Game Mechanics needed.docx
+++ b/Daniel Bailey/Research/Game Mechanics needed.docx
@@ -28,6 +28,65 @@
     </w:p>
     <w:p>
       <w:r>
+        <w:t>Guard Tower enemy</w:t>
+      </w:r>
+    </w:p>
+    <w:p>
+      <w:r>
+        <w:t>Trap progression:</w:t>
+      </w:r>
+    </w:p>
+    <w:p>
+      <w:pPr>
+        <w:pStyle w:val="ListParagraph"/>
+        <w:numPr>
+          <w:ilvl w:val="0"/>
+          <w:numId w:val="1"/>
+        </w:numPr>
+      </w:pPr>
+      <w:r>
+        <w:t>Trap inventory</w:t>
+      </w:r>
+    </w:p>
+    <w:p>
+      <w:pPr>
+        <w:pStyle w:val="ListParagraph"/>
+        <w:numPr>
+          <w:ilvl w:val="0"/>
+          <w:numId w:val="1"/>
+        </w:numPr>
+      </w:pPr>
+      <w:r>
+        <w:t>Trap numbers</w:t>
+      </w:r>
+    </w:p>
+    <w:p>
+      <w:pPr>
+        <w:pStyle w:val="ListParagraph"/>
+        <w:numPr>
+          <w:ilvl w:val="0"/>
+          <w:numId w:val="1"/>
+        </w:numPr>
+      </w:pPr>
+      <w:r>
+        <w:t>Trap cycling</w:t>
+      </w:r>
+    </w:p>
+    <w:p>
+      <w:pPr>
+        <w:pStyle w:val="ListParagraph"/>
+        <w:numPr>
+          <w:ilvl w:val="0"/>
+          <w:numId w:val="1"/>
+        </w:numPr>
+      </w:pPr>
+      <w:r>
+        <w:t>Current trap on HUD</w:t>
+      </w:r>
+    </w:p>
+    <w:p/>
+    <w:p>
+      <w:r>
         <w:t>Sounds</w:t>
       </w:r>
     </w:p>
@@ -40,7 +99,7 @@
         </w:numPr>
       </w:pPr>
       <w:r>
-        <w:t>Music</w:t>
+        <w:t>Casting trap</w:t>
       </w:r>
     </w:p>
     <w:p>
@@ -52,7 +111,7 @@
         </w:numPr>
       </w:pPr>
       <w:r>
-        <w:t>Casting trap</w:t>
+        <w:t>Enemy Firing</w:t>
       </w:r>
     </w:p>
     <w:p>
@@ -64,7 +123,7 @@
         </w:numPr>
       </w:pPr>
       <w:r>
-        <w:t>Pickup trap</w:t>
+        <w:t>Enemy Damage</w:t>
       </w:r>
     </w:p>
     <w:p>
@@ -76,7 +135,7 @@
         </w:numPr>
       </w:pPr>
       <w:r>
-        <w:t>Pickup score</w:t>
+        <w:t>Enemy Death</w:t>
       </w:r>
     </w:p>
     <w:p>
@@ -88,7 +147,7 @@
         </w:numPr>
       </w:pPr>
       <w:r>
-        <w:t>Enemy sight alert</w:t>
+        <w:t xml:space="preserve">Pickup score </w:t>
       </w:r>
     </w:p>
     <w:p>
@@ -100,12 +159,41 @@
         </w:numPr>
       </w:pPr>
       <w:r>
-        <w:t>End of level</w:t>
-      </w:r>
-    </w:p>
-    <w:p>
-      <w:r>
-        <w:t>HUD</w:t>
+        <w:t>Enemy sight alert- found - broken</w:t>
+      </w:r>
+    </w:p>
+    <w:p>
+      <w:r>
+        <w:t>Trap particles</w:t>
+      </w:r>
+    </w:p>
+    <w:p>
+      <w:r>
+        <w:t>Animations</w:t>
+      </w:r>
+    </w:p>
+    <w:p/>
+    <w:p>
+      <w:pPr>
+        <w:rPr>
+          <w:u w:val="single"/>
+        </w:rPr>
+      </w:pPr>
+      <w:r>
+        <w:rPr>
+          <w:u w:val="single"/>
+        </w:rPr>
+        <w:t>Polish</w:t>
+      </w:r>
+    </w:p>
+    <w:p>
+      <w:r>
+        <w:t>Refinement</w:t>
+      </w:r>
+    </w:p>
+    <w:p>
+      <w:r>
+        <w:t>Build more levels</w:t>
       </w:r>
     </w:p>
     <w:p>
@@ -113,11 +201,11 @@
         <w:pStyle w:val="ListParagraph"/>
         <w:numPr>
           <w:ilvl w:val="0"/>
-          <w:numId w:val="5"/>
+          <w:numId w:val="7"/>
         </w:numPr>
       </w:pPr>
       <w:r>
-        <w:t>Health</w:t>
+        <w:t>Level</w:t>
       </w:r>
     </w:p>
     <w:p>
@@ -125,11 +213,11 @@
         <w:pStyle w:val="ListParagraph"/>
         <w:numPr>
           <w:ilvl w:val="0"/>
-          <w:numId w:val="5"/>
+          <w:numId w:val="7"/>
         </w:numPr>
       </w:pPr>
       <w:r>
-        <w:t>Score</w:t>
+        <w:t>AI</w:t>
       </w:r>
     </w:p>
     <w:p>
@@ -137,37 +225,11 @@
         <w:pStyle w:val="ListParagraph"/>
         <w:numPr>
           <w:ilvl w:val="0"/>
-          <w:numId w:val="5"/>
+          <w:numId w:val="7"/>
         </w:numPr>
       </w:pPr>
       <w:r>
-        <w:t>Current Trap</w:t>
-      </w:r>
-    </w:p>
-    <w:p/>
-    <w:p>
-      <w:r>
-        <w:t>Trap particles/ animation</w:t>
-      </w:r>
-    </w:p>
-    <w:p>
-      <w:r>
-        <w:t>Animations</w:t>
-      </w:r>
-    </w:p>
-    <w:p>
-      <w:pPr>
-        <w:rPr>
-          <w:u w:val="single"/>
-        </w:rPr>
-      </w:pPr>
-      <w:r>
-        <w:t>Guard Tower enemy</w:t>
-      </w:r>
-    </w:p>
-    <w:p>
-      <w:r>
-        <w:t>Trap progression:</w:t>
+        <w:t>Pickups</w:t>
       </w:r>
     </w:p>
     <w:p>
@@ -175,50 +237,11 @@
         <w:pStyle w:val="ListParagraph"/>
         <w:numPr>
           <w:ilvl w:val="0"/>
-          <w:numId w:val="1"/>
+          <w:numId w:val="7"/>
         </w:numPr>
       </w:pPr>
       <w:r>
-        <w:t>Trap inventory</w:t>
-      </w:r>
-    </w:p>
-    <w:p>
-      <w:pPr>
-        <w:pStyle w:val="ListParagraph"/>
-        <w:numPr>
-          <w:ilvl w:val="0"/>
-          <w:numId w:val="1"/>
-        </w:numPr>
-      </w:pPr>
-      <w:r>
-        <w:t>Trap numbers</w:t>
-      </w:r>
-    </w:p>
-    <w:p>
-      <w:pPr>
-        <w:pStyle w:val="ListParagraph"/>
-        <w:numPr>
-          <w:ilvl w:val="0"/>
-          <w:numId w:val="1"/>
-        </w:numPr>
-      </w:pPr>
-      <w:r>
-        <w:t>Trap cycling</w:t>
-      </w:r>
-    </w:p>
-    <w:p>
-      <w:r>
-        <w:t>Score</w:t>
-      </w:r>
-    </w:p>
-    <w:p>
-      <w:r>
-        <w:t>Refinement</w:t>
-      </w:r>
-    </w:p>
-    <w:p>
-      <w:r>
-        <w:t>Build more levels</w:t>
+        <w:t>Sounds</w:t>
       </w:r>
     </w:p>
     <w:p/>
@@ -247,12 +270,11 @@
     </w:p>
     <w:p/>
     <w:p/>
+    <w:p/>
     <w:p>
       <w:bookmarkStart w:id="0" w:name="_GoBack"/>
       <w:bookmarkEnd w:id="0"/>
     </w:p>
-    <w:p/>
-    <w:p/>
     <w:p>
       <w:pPr>
         <w:rPr>
@@ -435,6 +457,49 @@
       <w:r>
         <w:lastRenderedPageBreak/>
         <w:t>Speed up enemy on sight</w:t>
+      </w:r>
+    </w:p>
+    <w:p>
+      <w:r>
+        <w:t>Background music</w:t>
+      </w:r>
+    </w:p>
+    <w:p>
+      <w:r>
+        <w:t>Picku</w:t>
+      </w:r>
+      <w:r>
+        <w:t>p Trap Sound</w:t>
+      </w:r>
+    </w:p>
+    <w:p>
+      <w:r>
+        <w:t>End of level sound</w:t>
+      </w:r>
+    </w:p>
+    <w:p>
+      <w:r>
+        <w:t>Enemy Shoot sound</w:t>
+      </w:r>
+    </w:p>
+    <w:p>
+      <w:r>
+        <w:t>Bullet Sprite</w:t>
+      </w:r>
+    </w:p>
+    <w:p>
+      <w:r>
+        <w:t>Health on HUD</w:t>
+      </w:r>
+    </w:p>
+    <w:p>
+      <w:r>
+        <w:t>Score</w:t>
+      </w:r>
+    </w:p>
+    <w:p>
+      <w:r>
+        <w:t>Score on HUD</w:t>
       </w:r>
     </w:p>
     <w:sectPr>
@@ -452,7 +517,7 @@
   <w:abstractNum w:abstractNumId="0" w15:restartNumberingAfterBreak="0">
     <w:nsid w:val="026515E1"/>
     <w:multiLevelType w:val="hybridMultilevel"/>
-    <w:tmpl w:val="FE8AA08E"/>
+    <w:tmpl w:val="C1AEB574"/>
     <w:lvl w:ilvl="0" w:tplc="08090001">
       <w:start w:val="1"/>
       <w:numFmt w:val="bullet"/>
@@ -563,6 +628,119 @@
     </w:lvl>
   </w:abstractNum>
   <w:abstractNum w:abstractNumId="1" w15:restartNumberingAfterBreak="0">
+    <w:nsid w:val="02DD7A8E"/>
+    <w:multiLevelType w:val="hybridMultilevel"/>
+    <w:tmpl w:val="B2EED9AE"/>
+    <w:lvl w:ilvl="0" w:tplc="08090001">
+      <w:start w:val="1"/>
+      <w:numFmt w:val="bullet"/>
+      <w:lvlText w:val=""/>
+      <w:lvlJc w:val="left"/>
+      <w:pPr>
+        <w:ind w:left="720" w:hanging="360"/>
+      </w:pPr>
+      <w:rPr>
+        <w:rFonts w:ascii="Symbol" w:hAnsi="Symbol" w:hint="default"/>
+      </w:rPr>
+    </w:lvl>
+    <w:lvl w:ilvl="1" w:tplc="08090003" w:tentative="1">
+      <w:start w:val="1"/>
+      <w:numFmt w:val="bullet"/>
+      <w:lvlText w:val="o"/>
+      <w:lvlJc w:val="left"/>
+      <w:pPr>
+        <w:ind w:left="1440" w:hanging="360"/>
+      </w:pPr>
+      <w:rPr>
+        <w:rFonts w:ascii="Courier New" w:hAnsi="Courier New" w:cs="Courier New" w:hint="default"/>
+      </w:rPr>
+    </w:lvl>
+    <w:lvl w:ilvl="2" w:tplc="08090005" w:tentative="1">
+      <w:start w:val="1"/>
+      <w:numFmt w:val="bullet"/>
+      <w:lvlText w:val=""/>
+      <w:lvlJc w:val="left"/>
+      <w:pPr>
+        <w:ind w:left="2160" w:hanging="360"/>
+      </w:pPr>
+      <w:rPr>
+        <w:rFonts w:ascii="Wingdings" w:hAnsi="Wingdings" w:hint="default"/>
+      </w:rPr>
+    </w:lvl>
+    <w:lvl w:ilvl="3" w:tplc="08090001" w:tentative="1">
+      <w:start w:val="1"/>
+      <w:numFmt w:val="bullet"/>
+      <w:lvlText w:val=""/>
+      <w:lvlJc w:val="left"/>
+      <w:pPr>
+        <w:ind w:left="2880" w:hanging="360"/>
+      </w:pPr>
+      <w:rPr>
+        <w:rFonts w:ascii="Symbol" w:hAnsi="Symbol" w:hint="default"/>
+      </w:rPr>
+    </w:lvl>
+    <w:lvl w:ilvl="4" w:tplc="08090003" w:tentative="1">
+      <w:start w:val="1"/>
+      <w:numFmt w:val="bullet"/>
+      <w:lvlText w:val="o"/>
+      <w:lvlJc w:val="left"/>
+      <w:pPr>
+        <w:ind w:left="3600" w:hanging="360"/>
+      </w:pPr>
+      <w:rPr>
+        <w:rFonts w:ascii="Courier New" w:hAnsi="Courier New" w:cs="Courier New" w:hint="default"/>
+      </w:rPr>
+    </w:lvl>
+    <w:lvl w:ilvl="5" w:tplc="08090005" w:tentative="1">
+      <w:start w:val="1"/>
+      <w:numFmt w:val="bullet"/>
+      <w:lvlText w:val=""/>
+      <w:lvlJc w:val="left"/>
+      <w:pPr>
+        <w:ind w:left="4320" w:hanging="360"/>
+      </w:pPr>
+      <w:rPr>
+        <w:rFonts w:ascii="Wingdings" w:hAnsi="Wingdings" w:hint="default"/>
+      </w:rPr>
+    </w:lvl>
+    <w:lvl w:ilvl="6" w:tplc="08090001" w:tentative="1">
+      <w:start w:val="1"/>
+      <w:numFmt w:val="bullet"/>
+      <w:lvlText w:val=""/>
+      <w:lvlJc w:val="left"/>
+      <w:pPr>
+        <w:ind w:left="5040" w:hanging="360"/>
+      </w:pPr>
+      <w:rPr>
+        <w:rFonts w:ascii="Symbol" w:hAnsi="Symbol" w:hint="default"/>
+      </w:rPr>
+    </w:lvl>
+    <w:lvl w:ilvl="7" w:tplc="08090003" w:tentative="1">
+      <w:start w:val="1"/>
+      <w:numFmt w:val="bullet"/>
+      <w:lvlText w:val="o"/>
+      <w:lvlJc w:val="left"/>
+      <w:pPr>
+        <w:ind w:left="5760" w:hanging="360"/>
+      </w:pPr>
+      <w:rPr>
+        <w:rFonts w:ascii="Courier New" w:hAnsi="Courier New" w:cs="Courier New" w:hint="default"/>
+      </w:rPr>
+    </w:lvl>
+    <w:lvl w:ilvl="8" w:tplc="08090005" w:tentative="1">
+      <w:start w:val="1"/>
+      <w:numFmt w:val="bullet"/>
+      <w:lvlText w:val=""/>
+      <w:lvlJc w:val="left"/>
+      <w:pPr>
+        <w:ind w:left="6480" w:hanging="360"/>
+      </w:pPr>
+      <w:rPr>
+        <w:rFonts w:ascii="Wingdings" w:hAnsi="Wingdings" w:hint="default"/>
+      </w:rPr>
+    </w:lvl>
+  </w:abstractNum>
+  <w:abstractNum w:abstractNumId="2" w15:restartNumberingAfterBreak="0">
     <w:nsid w:val="160F793A"/>
     <w:multiLevelType w:val="hybridMultilevel"/>
     <w:tmpl w:val="F7087826"/>
@@ -675,7 +853,7 @@
       </w:rPr>
     </w:lvl>
   </w:abstractNum>
-  <w:abstractNum w:abstractNumId="2" w15:restartNumberingAfterBreak="0">
+  <w:abstractNum w:abstractNumId="3" w15:restartNumberingAfterBreak="0">
     <w:nsid w:val="2C573B43"/>
     <w:multiLevelType w:val="hybridMultilevel"/>
     <w:tmpl w:val="827EB4D0"/>
@@ -788,7 +966,7 @@
       </w:rPr>
     </w:lvl>
   </w:abstractNum>
-  <w:abstractNum w:abstractNumId="3" w15:restartNumberingAfterBreak="0">
+  <w:abstractNum w:abstractNumId="4" w15:restartNumberingAfterBreak="0">
     <w:nsid w:val="30DF0D9A"/>
     <w:multiLevelType w:val="hybridMultilevel"/>
     <w:tmpl w:val="EA520238"/>
@@ -901,7 +1079,7 @@
       </w:rPr>
     </w:lvl>
   </w:abstractNum>
-  <w:abstractNum w:abstractNumId="4" w15:restartNumberingAfterBreak="0">
+  <w:abstractNum w:abstractNumId="5" w15:restartNumberingAfterBreak="0">
     <w:nsid w:val="48180AAE"/>
     <w:multiLevelType w:val="hybridMultilevel"/>
     <w:tmpl w:val="C93A7012"/>
@@ -1014,7 +1192,7 @@
       </w:rPr>
     </w:lvl>
   </w:abstractNum>
-  <w:abstractNum w:abstractNumId="5" w15:restartNumberingAfterBreak="0">
+  <w:abstractNum w:abstractNumId="6" w15:restartNumberingAfterBreak="0">
     <w:nsid w:val="70011BF7"/>
     <w:multiLevelType w:val="hybridMultilevel"/>
     <w:tmpl w:val="F1DAE8A0"/>
@@ -1128,22 +1306,25 @@
     </w:lvl>
   </w:abstractNum>
   <w:num w:numId="1">
-    <w:abstractNumId w:val="1"/>
+    <w:abstractNumId w:val="2"/>
   </w:num>
   <w:num w:numId="2">
+    <w:abstractNumId w:val="6"/>
+  </w:num>
+  <w:num w:numId="3">
     <w:abstractNumId w:val="5"/>
   </w:num>
-  <w:num w:numId="3">
-    <w:abstractNumId w:val="4"/>
-  </w:num>
   <w:num w:numId="4">
-    <w:abstractNumId w:val="2"/>
+    <w:abstractNumId w:val="3"/>
   </w:num>
   <w:num w:numId="5">
-    <w:abstractNumId w:val="3"/>
+    <w:abstractNumId w:val="4"/>
   </w:num>
   <w:num w:numId="6">
     <w:abstractNumId w:val="0"/>
+  </w:num>
+  <w:num w:numId="7">
+    <w:abstractNumId w:val="1"/>
   </w:num>
 </w:numbering>
 </file>

</xml_diff>

<commit_message>
Guard Tower and sleep trap
Sleep Trap (Broken but in)
Guard Tower enemy
</commit_message>
<xml_diff>
--- a/Daniel Bailey/Research/Game Mechanics needed.docx
+++ b/Daniel Bailey/Research/Game Mechanics needed.docx
@@ -28,11 +28,6 @@
     </w:p>
     <w:p>
       <w:r>
-        <w:t>Guard Tower enemy</w:t>
-      </w:r>
-    </w:p>
-    <w:p>
-      <w:r>
         <w:t>Trap progression:</w:t>
       </w:r>
     </w:p>
@@ -45,46 +40,14 @@
         </w:numPr>
       </w:pPr>
       <w:r>
-        <w:t>Trap inventory</w:t>
+        <w:t>Trap cycling</w:t>
       </w:r>
     </w:p>
     <w:p>
       <w:pPr>
         <w:pStyle w:val="ListParagraph"/>
-        <w:numPr>
-          <w:ilvl w:val="0"/>
-          <w:numId w:val="1"/>
-        </w:numPr>
-      </w:pPr>
-      <w:r>
-        <w:t>Trap numbers</w:t>
-      </w:r>
-    </w:p>
-    <w:p>
-      <w:pPr>
-        <w:pStyle w:val="ListParagraph"/>
-        <w:numPr>
-          <w:ilvl w:val="0"/>
-          <w:numId w:val="1"/>
-        </w:numPr>
-      </w:pPr>
-      <w:r>
-        <w:t>Trap cycling</w:t>
-      </w:r>
-    </w:p>
-    <w:p>
-      <w:pPr>
-        <w:pStyle w:val="ListParagraph"/>
-        <w:numPr>
-          <w:ilvl w:val="0"/>
-          <w:numId w:val="1"/>
-        </w:numPr>
-      </w:pPr>
-      <w:r>
-        <w:t>Current trap on HUD</w:t>
-      </w:r>
-    </w:p>
-    <w:p/>
+      </w:pPr>
+    </w:p>
     <w:p>
       <w:r>
         <w:t>Sounds</w:t>
@@ -271,10 +234,10 @@
     <w:p/>
     <w:p/>
     <w:p/>
-    <w:p>
-      <w:bookmarkStart w:id="0" w:name="_GoBack"/>
-      <w:bookmarkEnd w:id="0"/>
-    </w:p>
+    <w:p/>
+    <w:p/>
+    <w:p/>
+    <w:p/>
     <w:p>
       <w:pPr>
         <w:rPr>
@@ -501,6 +464,19 @@
       <w:r>
         <w:t>Score on HUD</w:t>
       </w:r>
+    </w:p>
+    <w:p/>
+    <w:p>
+      <w:r>
+        <w:t>Sleep Trap</w:t>
+      </w:r>
+    </w:p>
+    <w:p>
+      <w:r>
+        <w:t>Guard Tower enemy</w:t>
+      </w:r>
+      <w:bookmarkStart w:id="0" w:name="_GoBack"/>
+      <w:bookmarkEnd w:id="0"/>
     </w:p>
     <w:sectPr>
       <w:pgSz w:w="11906" w:h="16838"/>
@@ -1080,6 +1056,119 @@
     </w:lvl>
   </w:abstractNum>
   <w:abstractNum w:abstractNumId="5" w15:restartNumberingAfterBreak="0">
+    <w:nsid w:val="3A161F71"/>
+    <w:multiLevelType w:val="hybridMultilevel"/>
+    <w:tmpl w:val="DA1C0E98"/>
+    <w:lvl w:ilvl="0" w:tplc="08090001">
+      <w:start w:val="1"/>
+      <w:numFmt w:val="bullet"/>
+      <w:lvlText w:val=""/>
+      <w:lvlJc w:val="left"/>
+      <w:pPr>
+        <w:ind w:left="720" w:hanging="360"/>
+      </w:pPr>
+      <w:rPr>
+        <w:rFonts w:ascii="Symbol" w:hAnsi="Symbol" w:hint="default"/>
+      </w:rPr>
+    </w:lvl>
+    <w:lvl w:ilvl="1" w:tplc="08090003" w:tentative="1">
+      <w:start w:val="1"/>
+      <w:numFmt w:val="bullet"/>
+      <w:lvlText w:val="o"/>
+      <w:lvlJc w:val="left"/>
+      <w:pPr>
+        <w:ind w:left="1440" w:hanging="360"/>
+      </w:pPr>
+      <w:rPr>
+        <w:rFonts w:ascii="Courier New" w:hAnsi="Courier New" w:cs="Courier New" w:hint="default"/>
+      </w:rPr>
+    </w:lvl>
+    <w:lvl w:ilvl="2" w:tplc="08090005" w:tentative="1">
+      <w:start w:val="1"/>
+      <w:numFmt w:val="bullet"/>
+      <w:lvlText w:val=""/>
+      <w:lvlJc w:val="left"/>
+      <w:pPr>
+        <w:ind w:left="2160" w:hanging="360"/>
+      </w:pPr>
+      <w:rPr>
+        <w:rFonts w:ascii="Wingdings" w:hAnsi="Wingdings" w:hint="default"/>
+      </w:rPr>
+    </w:lvl>
+    <w:lvl w:ilvl="3" w:tplc="08090001" w:tentative="1">
+      <w:start w:val="1"/>
+      <w:numFmt w:val="bullet"/>
+      <w:lvlText w:val=""/>
+      <w:lvlJc w:val="left"/>
+      <w:pPr>
+        <w:ind w:left="2880" w:hanging="360"/>
+      </w:pPr>
+      <w:rPr>
+        <w:rFonts w:ascii="Symbol" w:hAnsi="Symbol" w:hint="default"/>
+      </w:rPr>
+    </w:lvl>
+    <w:lvl w:ilvl="4" w:tplc="08090003" w:tentative="1">
+      <w:start w:val="1"/>
+      <w:numFmt w:val="bullet"/>
+      <w:lvlText w:val="o"/>
+      <w:lvlJc w:val="left"/>
+      <w:pPr>
+        <w:ind w:left="3600" w:hanging="360"/>
+      </w:pPr>
+      <w:rPr>
+        <w:rFonts w:ascii="Courier New" w:hAnsi="Courier New" w:cs="Courier New" w:hint="default"/>
+      </w:rPr>
+    </w:lvl>
+    <w:lvl w:ilvl="5" w:tplc="08090005" w:tentative="1">
+      <w:start w:val="1"/>
+      <w:numFmt w:val="bullet"/>
+      <w:lvlText w:val=""/>
+      <w:lvlJc w:val="left"/>
+      <w:pPr>
+        <w:ind w:left="4320" w:hanging="360"/>
+      </w:pPr>
+      <w:rPr>
+        <w:rFonts w:ascii="Wingdings" w:hAnsi="Wingdings" w:hint="default"/>
+      </w:rPr>
+    </w:lvl>
+    <w:lvl w:ilvl="6" w:tplc="08090001" w:tentative="1">
+      <w:start w:val="1"/>
+      <w:numFmt w:val="bullet"/>
+      <w:lvlText w:val=""/>
+      <w:lvlJc w:val="left"/>
+      <w:pPr>
+        <w:ind w:left="5040" w:hanging="360"/>
+      </w:pPr>
+      <w:rPr>
+        <w:rFonts w:ascii="Symbol" w:hAnsi="Symbol" w:hint="default"/>
+      </w:rPr>
+    </w:lvl>
+    <w:lvl w:ilvl="7" w:tplc="08090003" w:tentative="1">
+      <w:start w:val="1"/>
+      <w:numFmt w:val="bullet"/>
+      <w:lvlText w:val="o"/>
+      <w:lvlJc w:val="left"/>
+      <w:pPr>
+        <w:ind w:left="5760" w:hanging="360"/>
+      </w:pPr>
+      <w:rPr>
+        <w:rFonts w:ascii="Courier New" w:hAnsi="Courier New" w:cs="Courier New" w:hint="default"/>
+      </w:rPr>
+    </w:lvl>
+    <w:lvl w:ilvl="8" w:tplc="08090005" w:tentative="1">
+      <w:start w:val="1"/>
+      <w:numFmt w:val="bullet"/>
+      <w:lvlText w:val=""/>
+      <w:lvlJc w:val="left"/>
+      <w:pPr>
+        <w:ind w:left="6480" w:hanging="360"/>
+      </w:pPr>
+      <w:rPr>
+        <w:rFonts w:ascii="Wingdings" w:hAnsi="Wingdings" w:hint="default"/>
+      </w:rPr>
+    </w:lvl>
+  </w:abstractNum>
+  <w:abstractNum w:abstractNumId="6" w15:restartNumberingAfterBreak="0">
     <w:nsid w:val="48180AAE"/>
     <w:multiLevelType w:val="hybridMultilevel"/>
     <w:tmpl w:val="C93A7012"/>
@@ -1192,7 +1281,7 @@
       </w:rPr>
     </w:lvl>
   </w:abstractNum>
-  <w:abstractNum w:abstractNumId="6" w15:restartNumberingAfterBreak="0">
+  <w:abstractNum w:abstractNumId="7" w15:restartNumberingAfterBreak="0">
     <w:nsid w:val="70011BF7"/>
     <w:multiLevelType w:val="hybridMultilevel"/>
     <w:tmpl w:val="F1DAE8A0"/>
@@ -1309,10 +1398,10 @@
     <w:abstractNumId w:val="2"/>
   </w:num>
   <w:num w:numId="2">
-    <w:abstractNumId w:val="6"/>
+    <w:abstractNumId w:val="7"/>
   </w:num>
   <w:num w:numId="3">
-    <w:abstractNumId w:val="5"/>
+    <w:abstractNumId w:val="6"/>
   </w:num>
   <w:num w:numId="4">
     <w:abstractNumId w:val="3"/>
@@ -1325,6 +1414,9 @@
   </w:num>
   <w:num w:numId="7">
     <w:abstractNumId w:val="1"/>
+  </w:num>
+  <w:num w:numId="8">
+    <w:abstractNumId w:val="5"/>
   </w:num>
 </w:numbering>
 </file>

</xml_diff>

<commit_message>
Added sprites for animations
Added sprites for animations
</commit_message>
<xml_diff>
--- a/Daniel Bailey/Research/Game Mechanics needed.docx
+++ b/Daniel Bailey/Research/Game Mechanics needed.docx
@@ -1,6 +1,6 @@
 
 <file path=word/document.xml><?xml version="1.0" encoding="utf-8"?>
-<w:document xmlns:wpc="http://schemas.microsoft.com/office/word/2010/wordprocessingCanvas" xmlns:cx="http://schemas.microsoft.com/office/drawing/2014/chartex" xmlns:cx1="http://schemas.microsoft.com/office/drawing/2015/9/8/chartex" xmlns:cx2="http://schemas.microsoft.com/office/drawing/2015/10/21/chartex" xmlns:cx3="http://schemas.microsoft.com/office/drawing/2016/5/9/chartex" xmlns:cx4="http://schemas.microsoft.com/office/drawing/2016/5/10/chartex" xmlns:cx5="http://schemas.microsoft.com/office/drawing/2016/5/11/chartex" xmlns:cx6="http://schemas.microsoft.com/office/drawing/2016/5/12/chartex" xmlns:cx7="http://schemas.microsoft.com/office/drawing/2016/5/13/chartex" xmlns:cx8="http://schemas.microsoft.com/office/drawing/2016/5/14/chartex" xmlns:mc="http://schemas.openxmlformats.org/markup-compatibility/2006" xmlns:aink="http://schemas.microsoft.com/office/drawing/2016/ink" xmlns:am3d="http://schemas.microsoft.com/office/drawing/2017/model3d" xmlns:o="urn:schemas-microsoft-com:office:office" xmlns:r="http://schemas.openxmlformats.org/officeDocument/2006/relationships" xmlns:m="http://schemas.openxmlformats.org/officeDocument/2006/math" xmlns:v="urn:schemas-microsoft-com:vml" xmlns:wp14="http://schemas.microsoft.com/office/word/2010/wordprocessingDrawing" xmlns:wp="http://schemas.openxmlformats.org/drawingml/2006/wordprocessingDrawing" xmlns:w10="urn:schemas-microsoft-com:office:word" xmlns:w="http://schemas.openxmlformats.org/wordprocessingml/2006/main" xmlns:w14="http://schemas.microsoft.com/office/word/2010/wordml" xmlns:w15="http://schemas.microsoft.com/office/word/2012/wordml" xmlns:w16cid="http://schemas.microsoft.com/office/word/2016/wordml/cid" xmlns:w16se="http://schemas.microsoft.com/office/word/2015/wordml/symex" xmlns:wpg="http://schemas.microsoft.com/office/word/2010/wordprocessingGroup" xmlns:wpi="http://schemas.microsoft.com/office/word/2010/wordprocessingInk" xmlns:wne="http://schemas.microsoft.com/office/word/2006/wordml" xmlns:wps="http://schemas.microsoft.com/office/word/2010/wordprocessingShape" mc:Ignorable="w14 w15 w16se w16cid wp14">
+<w:document xmlns:wpc="http://schemas.microsoft.com/office/word/2010/wordprocessingCanvas" xmlns:cx="http://schemas.microsoft.com/office/drawing/2014/chartex" xmlns:mc="http://schemas.openxmlformats.org/markup-compatibility/2006" xmlns:o="urn:schemas-microsoft-com:office:office" xmlns:r="http://schemas.openxmlformats.org/officeDocument/2006/relationships" xmlns:m="http://schemas.openxmlformats.org/officeDocument/2006/math" xmlns:v="urn:schemas-microsoft-com:vml" xmlns:wp14="http://schemas.microsoft.com/office/word/2010/wordprocessingDrawing" xmlns:wp="http://schemas.openxmlformats.org/drawingml/2006/wordprocessingDrawing" xmlns:w10="urn:schemas-microsoft-com:office:word" xmlns:w="http://schemas.openxmlformats.org/wordprocessingml/2006/main" xmlns:w14="http://schemas.microsoft.com/office/word/2010/wordml" xmlns:w15="http://schemas.microsoft.com/office/word/2012/wordml" xmlns:w16se="http://schemas.microsoft.com/office/word/2015/wordml/symex" xmlns:wpg="http://schemas.microsoft.com/office/word/2010/wordprocessingGroup" xmlns:wpi="http://schemas.microsoft.com/office/word/2010/wordprocessingInk" xmlns:wne="http://schemas.microsoft.com/office/word/2006/wordml" xmlns:wps="http://schemas.microsoft.com/office/word/2010/wordprocessingShape" mc:Ignorable="w14 w15 w16se wp14">
   <w:body>
     <w:p>
       <w:pPr>
@@ -27,6 +27,16 @@
       </w:r>
     </w:p>
     <w:p>
+      <w:pPr>
+        <w:tabs>
+          <w:tab w:val="left" w:pos="1110"/>
+        </w:tabs>
+      </w:pPr>
+      <w:r>
+        <w:t>Fix sleep trap</w:t>
+      </w:r>
+    </w:p>
+    <w:p>
       <w:r>
         <w:t>Trap progression:</w:t>
       </w:r>
@@ -214,30 +224,30 @@
           <w:u w:val="single"/>
         </w:rPr>
       </w:pPr>
-      <w:r>
+    </w:p>
+    <w:p>
+      <w:pPr>
         <w:rPr>
           <w:u w:val="single"/>
         </w:rPr>
-        <w:t>Maybe?</w:t>
-      </w:r>
-    </w:p>
-    <w:p>
-      <w:r>
-        <w:t>No Upgrade Mode</w:t>
-      </w:r>
-    </w:p>
-    <w:p>
-      <w:r>
-        <w:t>Neat Camera slide?</w:t>
-      </w:r>
+      </w:pPr>
+    </w:p>
+    <w:p>
+      <w:pPr>
+        <w:rPr>
+          <w:u w:val="single"/>
+        </w:rPr>
+      </w:pPr>
+    </w:p>
+    <w:p>
+      <w:bookmarkStart w:id="0" w:name="_GoBack"/>
+      <w:bookmarkEnd w:id="0"/>
     </w:p>
     <w:p/>
     <w:p/>
     <w:p/>
     <w:p/>
     <w:p/>
-    <w:p/>
-    <w:p/>
     <w:p>
       <w:pPr>
         <w:rPr>
@@ -465,7 +475,6 @@
         <w:t>Score on HUD</w:t>
       </w:r>
     </w:p>
-    <w:p/>
     <w:p>
       <w:r>
         <w:t>Sleep Trap</w:t>
@@ -475,8 +484,6 @@
       <w:r>
         <w:t>Guard Tower enemy</w:t>
       </w:r>
-      <w:bookmarkStart w:id="0" w:name="_GoBack"/>
-      <w:bookmarkEnd w:id="0"/>
     </w:p>
     <w:sectPr>
       <w:pgSz w:w="11906" w:h="16838"/>
@@ -489,7 +496,7 @@
 </file>
 
 <file path=word/numbering.xml><?xml version="1.0" encoding="utf-8"?>
-<w:numbering xmlns:wpc="http://schemas.microsoft.com/office/word/2010/wordprocessingCanvas" xmlns:cx="http://schemas.microsoft.com/office/drawing/2014/chartex" xmlns:cx1="http://schemas.microsoft.com/office/drawing/2015/9/8/chartex" xmlns:cx2="http://schemas.microsoft.com/office/drawing/2015/10/21/chartex" xmlns:cx3="http://schemas.microsoft.com/office/drawing/2016/5/9/chartex" xmlns:cx4="http://schemas.microsoft.com/office/drawing/2016/5/10/chartex" xmlns:cx5="http://schemas.microsoft.com/office/drawing/2016/5/11/chartex" xmlns:cx6="http://schemas.microsoft.com/office/drawing/2016/5/12/chartex" xmlns:cx7="http://schemas.microsoft.com/office/drawing/2016/5/13/chartex" xmlns:cx8="http://schemas.microsoft.com/office/drawing/2016/5/14/chartex" xmlns:mc="http://schemas.openxmlformats.org/markup-compatibility/2006" xmlns:aink="http://schemas.microsoft.com/office/drawing/2016/ink" xmlns:am3d="http://schemas.microsoft.com/office/drawing/2017/model3d" xmlns:o="urn:schemas-microsoft-com:office:office" xmlns:r="http://schemas.openxmlformats.org/officeDocument/2006/relationships" xmlns:m="http://schemas.openxmlformats.org/officeDocument/2006/math" xmlns:v="urn:schemas-microsoft-com:vml" xmlns:wp14="http://schemas.microsoft.com/office/word/2010/wordprocessingDrawing" xmlns:wp="http://schemas.openxmlformats.org/drawingml/2006/wordprocessingDrawing" xmlns:w10="urn:schemas-microsoft-com:office:word" xmlns:w="http://schemas.openxmlformats.org/wordprocessingml/2006/main" xmlns:w14="http://schemas.microsoft.com/office/word/2010/wordml" xmlns:w15="http://schemas.microsoft.com/office/word/2012/wordml" xmlns:w16cid="http://schemas.microsoft.com/office/word/2016/wordml/cid" xmlns:w16se="http://schemas.microsoft.com/office/word/2015/wordml/symex" xmlns:wpg="http://schemas.microsoft.com/office/word/2010/wordprocessingGroup" xmlns:wpi="http://schemas.microsoft.com/office/word/2010/wordprocessingInk" xmlns:wne="http://schemas.microsoft.com/office/word/2006/wordml" xmlns:wps="http://schemas.microsoft.com/office/word/2010/wordprocessingShape" mc:Ignorable="w14 w15 w16se w16cid wp14">
+<w:numbering xmlns:wpc="http://schemas.microsoft.com/office/word/2010/wordprocessingCanvas" xmlns:cx="http://schemas.microsoft.com/office/drawing/2014/chartex" xmlns:mc="http://schemas.openxmlformats.org/markup-compatibility/2006" xmlns:o="urn:schemas-microsoft-com:office:office" xmlns:r="http://schemas.openxmlformats.org/officeDocument/2006/relationships" xmlns:m="http://schemas.openxmlformats.org/officeDocument/2006/math" xmlns:v="urn:schemas-microsoft-com:vml" xmlns:wp14="http://schemas.microsoft.com/office/word/2010/wordprocessingDrawing" xmlns:wp="http://schemas.openxmlformats.org/drawingml/2006/wordprocessingDrawing" xmlns:w10="urn:schemas-microsoft-com:office:word" xmlns:w="http://schemas.openxmlformats.org/wordprocessingml/2006/main" xmlns:w14="http://schemas.microsoft.com/office/word/2010/wordml" xmlns:w15="http://schemas.microsoft.com/office/word/2012/wordml" xmlns:w16se="http://schemas.microsoft.com/office/word/2015/wordml/symex" xmlns:wpg="http://schemas.microsoft.com/office/word/2010/wordprocessingGroup" xmlns:wpi="http://schemas.microsoft.com/office/word/2010/wordprocessingInk" xmlns:wne="http://schemas.microsoft.com/office/word/2006/wordml" xmlns:wps="http://schemas.microsoft.com/office/word/2010/wordprocessingShape" mc:Ignorable="w14 w15 w16se wp14">
   <w:abstractNum w:abstractNumId="0" w15:restartNumberingAfterBreak="0">
     <w:nsid w:val="026515E1"/>
     <w:multiLevelType w:val="hybridMultilevel"/>
@@ -1422,7 +1429,7 @@
 </file>
 
 <file path=word/styles.xml><?xml version="1.0" encoding="utf-8"?>
-<w:styles xmlns:mc="http://schemas.openxmlformats.org/markup-compatibility/2006" xmlns:r="http://schemas.openxmlformats.org/officeDocument/2006/relationships" xmlns:w="http://schemas.openxmlformats.org/wordprocessingml/2006/main" xmlns:w14="http://schemas.microsoft.com/office/word/2010/wordml" xmlns:w15="http://schemas.microsoft.com/office/word/2012/wordml" xmlns:w16cid="http://schemas.microsoft.com/office/word/2016/wordml/cid" xmlns:w16se="http://schemas.microsoft.com/office/word/2015/wordml/symex" mc:Ignorable="w14 w15 w16se w16cid">
+<w:styles xmlns:mc="http://schemas.openxmlformats.org/markup-compatibility/2006" xmlns:r="http://schemas.openxmlformats.org/officeDocument/2006/relationships" xmlns:w="http://schemas.openxmlformats.org/wordprocessingml/2006/main" xmlns:w14="http://schemas.microsoft.com/office/word/2010/wordml" xmlns:w15="http://schemas.microsoft.com/office/word/2012/wordml" xmlns:w16se="http://schemas.microsoft.com/office/word/2015/wordml/symex" mc:Ignorable="w14 w15 w16se">
   <w:docDefaults>
     <w:rPrDefault>
       <w:rPr>
@@ -1438,7 +1445,7 @@
       </w:pPr>
     </w:pPrDefault>
   </w:docDefaults>
-  <w:latentStyles w:defLockedState="0" w:defUIPriority="99" w:defSemiHidden="0" w:defUnhideWhenUsed="0" w:defQFormat="0" w:count="375">
+  <w:latentStyles w:defLockedState="0" w:defUIPriority="99" w:defSemiHidden="0" w:defUnhideWhenUsed="0" w:defQFormat="0" w:count="371">
     <w:lsdException w:name="Normal" w:uiPriority="0" w:qFormat="1"/>
     <w:lsdException w:name="heading 1" w:uiPriority="9" w:qFormat="1"/>
     <w:lsdException w:name="heading 2" w:semiHidden="1" w:uiPriority="9" w:unhideWhenUsed="1" w:qFormat="1"/>
@@ -1810,10 +1817,6 @@
     <w:lsdException w:name="List Table 5 Dark Accent 6" w:uiPriority="50"/>
     <w:lsdException w:name="List Table 6 Colorful Accent 6" w:uiPriority="51"/>
     <w:lsdException w:name="List Table 7 Colorful Accent 6" w:uiPriority="52"/>
-    <w:lsdException w:name="Mention" w:semiHidden="1" w:unhideWhenUsed="1"/>
-    <w:lsdException w:name="Smart Hyperlink" w:semiHidden="1" w:unhideWhenUsed="1"/>
-    <w:lsdException w:name="Hashtag" w:semiHidden="1" w:unhideWhenUsed="1"/>
-    <w:lsdException w:name="Unresolved Mention" w:semiHidden="1" w:unhideWhenUsed="1"/>
   </w:latentStyles>
   <w:style w:type="paragraph" w:default="1" w:styleId="Normal">
     <w:name w:val="Normal"/>

</xml_diff>

<commit_message>
Inventory and sleep trap
Finished trap inventory and Sleep trap has been fixed
</commit_message>
<xml_diff>
--- a/Daniel Bailey/Research/Game Mechanics needed.docx
+++ b/Daniel Bailey/Research/Game Mechanics needed.docx
@@ -28,35 +28,6 @@
     </w:p>
     <w:p>
       <w:pPr>
-        <w:tabs>
-          <w:tab w:val="left" w:pos="1110"/>
-        </w:tabs>
-      </w:pPr>
-      <w:r>
-        <w:t>Fix sleep trap</w:t>
-      </w:r>
-    </w:p>
-    <w:p>
-      <w:r>
-        <w:t>Trap progression:</w:t>
-      </w:r>
-    </w:p>
-    <w:p>
-      <w:pPr>
-        <w:pStyle w:val="ListParagraph"/>
-        <w:numPr>
-          <w:ilvl w:val="0"/>
-          <w:numId w:val="1"/>
-        </w:numPr>
-      </w:pPr>
-      <w:r>
-        <w:t>Trap cycling</w:t>
-      </w:r>
-      <w:bookmarkStart w:id="0" w:name="_GoBack"/>
-      <w:bookmarkEnd w:id="0"/>
-    </w:p>
-    <w:p>
-      <w:pPr>
         <w:rPr>
           <w:u w:val="single"/>
         </w:rPr>
@@ -202,28 +173,28 @@
     </w:p>
     <w:p>
       <w:r>
+        <w:t xml:space="preserve">Camera </w:t>
+      </w:r>
+      <w:r>
+        <w:t>jumps</w:t>
+      </w:r>
+      <w:r>
+        <w:t xml:space="preserve"> into next room</w:t>
+      </w:r>
+    </w:p>
+    <w:p>
+      <w:r>
+        <w:t>Level 1 A* Grid</w:t>
+      </w:r>
+    </w:p>
+    <w:p>
+      <w:r>
+        <w:t>Level 1 AI</w:t>
+      </w:r>
+    </w:p>
+    <w:p>
+      <w:r>
         <w:lastRenderedPageBreak/>
-        <w:t xml:space="preserve">Camera </w:t>
-      </w:r>
-      <w:r>
-        <w:t>jumps</w:t>
-      </w:r>
-      <w:r>
-        <w:t xml:space="preserve"> into next room</w:t>
-      </w:r>
-    </w:p>
-    <w:p>
-      <w:r>
-        <w:t>Level 1 A* Grid</w:t>
-      </w:r>
-    </w:p>
-    <w:p>
-      <w:r>
-        <w:t>Level 1 AI</w:t>
-      </w:r>
-    </w:p>
-    <w:p>
-      <w:r>
         <w:t>Trap Pickups – Temp override</w:t>
       </w:r>
     </w:p>
@@ -319,6 +290,18 @@
       <w:r>
         <w:t>Cast Sound</w:t>
       </w:r>
+    </w:p>
+    <w:p>
+      <w:r>
+        <w:t>Trap inventory</w:t>
+      </w:r>
+    </w:p>
+    <w:p>
+      <w:r>
+        <w:t>Sleep Trap fixed</w:t>
+      </w:r>
+      <w:bookmarkStart w:id="0" w:name="_GoBack"/>
+      <w:bookmarkEnd w:id="0"/>
     </w:p>
     <w:sectPr>
       <w:pgSz w:w="11906" w:h="16838"/>

</xml_diff>

<commit_message>
Added detail to intro
Added a line about pickups in the intro
Added sprites to menu
All canvas's have background
</commit_message>
<xml_diff>
--- a/Daniel Bailey/Research/Game Mechanics needed.docx
+++ b/Daniel Bailey/Research/Game Mechanics needed.docx
@@ -12,41 +12,6 @@
     </w:p>
     <w:p>
       <w:pPr>
-        <w:tabs>
-          <w:tab w:val="left" w:pos="1110"/>
-        </w:tabs>
-        <w:rPr>
-          <w:u w:val="single"/>
-        </w:rPr>
-      </w:pPr>
-      <w:r>
-        <w:rPr>
-          <w:u w:val="single"/>
-        </w:rPr>
-        <w:t>TO DO</w:t>
-      </w:r>
-    </w:p>
-    <w:p>
-      <w:pPr>
-        <w:rPr>
-          <w:u w:val="single"/>
-        </w:rPr>
-      </w:pPr>
-      <w:r>
-        <w:rPr>
-          <w:u w:val="single"/>
-        </w:rPr>
-        <w:t>Polish</w:t>
-      </w:r>
-    </w:p>
-    <w:p>
-      <w:r>
-        <w:t>Refinement</w:t>
-      </w:r>
-    </w:p>
-    <w:p/>
-    <w:p>
-      <w:pPr>
         <w:rPr>
           <w:u w:val="single"/>
         </w:rPr>
@@ -194,27 +159,27 @@
     </w:p>
     <w:p>
       <w:r>
+        <w:t>Trap Pickups – Temp override</w:t>
+      </w:r>
+    </w:p>
+    <w:p>
+      <w:r>
+        <w:t>Camera Size</w:t>
+      </w:r>
+    </w:p>
+    <w:p>
+      <w:r>
+        <w:t>Rooms open on all enemy deaths</w:t>
+      </w:r>
+    </w:p>
+    <w:p>
+      <w:r>
+        <w:t>Trap Pickups</w:t>
+      </w:r>
+    </w:p>
+    <w:p>
+      <w:r>
         <w:lastRenderedPageBreak/>
-        <w:t>Trap Pickups – Temp override</w:t>
-      </w:r>
-    </w:p>
-    <w:p>
-      <w:r>
-        <w:t>Camera Size</w:t>
-      </w:r>
-    </w:p>
-    <w:p>
-      <w:r>
-        <w:t>Rooms open on all enemy deaths</w:t>
-      </w:r>
-    </w:p>
-    <w:p>
-      <w:r>
-        <w:t>Trap Pickups</w:t>
-      </w:r>
-    </w:p>
-    <w:p>
-      <w:r>
         <w:t>Controls on Pause Menu</w:t>
       </w:r>
     </w:p>
@@ -297,8 +262,36 @@
       </w:r>
     </w:p>
     <w:p>
+      <w:pPr>
+        <w:tabs>
+          <w:tab w:val="left" w:pos="1950"/>
+        </w:tabs>
+      </w:pPr>
       <w:r>
         <w:t>Sleep Trap fixed</w:t>
+      </w:r>
+      <w:r>
+        <w:tab/>
+      </w:r>
+    </w:p>
+    <w:p>
+      <w:pPr>
+        <w:tabs>
+          <w:tab w:val="left" w:pos="1950"/>
+        </w:tabs>
+      </w:pPr>
+      <w:r>
+        <w:t>Temp ending</w:t>
+      </w:r>
+    </w:p>
+    <w:p>
+      <w:pPr>
+        <w:tabs>
+          <w:tab w:val="left" w:pos="1950"/>
+        </w:tabs>
+      </w:pPr>
+      <w:r>
+        <w:t>Refinement</w:t>
       </w:r>
       <w:bookmarkStart w:id="0" w:name="_GoBack"/>
       <w:bookmarkEnd w:id="0"/>

</xml_diff>